<commit_message>
lo que queda por hacer
</commit_message>
<xml_diff>
--- a/LoQueQuedaPorHacer.docx
+++ b/LoQueQuedaPorHacer.docx
@@ -1394,6 +1394,11 @@
       </w:pPr>
     </w:p>
     <w:p>
+      <w:pPr>
+        <w:rPr>
+          <w:rFonts w:ascii="Segoe Print" w:hAnsi="Segoe Print" w:cs="Segoe Print"/>
+        </w:rPr>
+      </w:pPr>
       <w:proofErr w:type="gramStart"/>
       <w:r>
         <w:rPr>
@@ -1422,9 +1427,88 @@
         </w:rPr>
         <w:t xml:space="preserve"> de terminar al examen</w:t>
       </w:r>
+    </w:p>
+    <w:p>
+      <w:proofErr w:type="spellStart"/>
+      <w:r>
+        <w:t>Boton</w:t>
+      </w:r>
+      <w:proofErr w:type="spellEnd"/>
+      <w:r>
+        <w:t xml:space="preserve"> seleccionar todo en importar preguntas</w:t>
+      </w:r>
+    </w:p>
+    <w:p>
+      <w:proofErr w:type="spellStart"/>
+      <w:r>
+        <w:t>Info</w:t>
+      </w:r>
+      <w:proofErr w:type="spellEnd"/>
+      <w:r>
+        <w:t xml:space="preserve"> del diseño de examen</w:t>
+      </w:r>
+    </w:p>
+    <w:p>
+      <w:r>
+        <w:t>Reloj en el alumno</w:t>
+      </w:r>
+    </w:p>
+    <w:p>
+      <w:r>
+        <w:t>Que no se muestre el examen corregido al finalizar, dar flexibilidad</w:t>
+      </w:r>
+    </w:p>
+    <w:p>
+      <w:r>
+        <w:lastRenderedPageBreak/>
+        <w:t>Datos generales del examen corregido</w:t>
+      </w:r>
+    </w:p>
+    <w:p>
+      <w:r>
+        <w:t>PDF son Horribles</w:t>
+      </w:r>
+    </w:p>
+    <w:p>
+      <w:r>
+        <w:t xml:space="preserve">Notas </w:t>
+      </w:r>
+      <w:proofErr w:type="gramStart"/>
+      <w:r>
+        <w:t>alumnos histórico</w:t>
+      </w:r>
+      <w:proofErr w:type="gramEnd"/>
+    </w:p>
+    <w:p>
+      <w:r>
+        <w:t>Bi (Cubo)</w:t>
+      </w:r>
+    </w:p>
+    <w:p>
+      <w:r>
+        <w:t>Editor de texto</w:t>
+      </w:r>
+    </w:p>
+    <w:p>
+      <w:r>
+        <w:t xml:space="preserve">Asistencia Con presentación </w:t>
+      </w:r>
+    </w:p>
+    <w:p>
+      <w:r>
+        <w:t>Listado de test, muestreo, informe</w:t>
+      </w:r>
+    </w:p>
+    <w:p>
+      <w:pPr>
+        <w:rPr>
+          <w:rFonts w:ascii="Segoe Print" w:hAnsi="Segoe Print" w:cs="Segoe Print"/>
+        </w:rPr>
+      </w:pPr>
       <w:bookmarkStart w:id="0" w:name="_GoBack"/>
       <w:bookmarkEnd w:id="0"/>
     </w:p>
+    <w:p/>
     <w:sectPr>
       <w:pgSz w:w="11906" w:h="16838"/>
       <w:pgMar w:top="1417" w:right="1701" w:bottom="1417" w:left="1701" w:header="708" w:footer="708" w:gutter="0"/>

</xml_diff>